<commit_message>
Refactored Visual Studio Solution/Projects. Turned FlatOpcPackage tests into NUnit based tests.
</commit_message>
<xml_diff>
--- a/OpenXmlExtensions/OpenXmlExtensionsTest/Document.docx
+++ b/OpenXmlExtensions/OpenXmlExtensionsTest/Document.docx
@@ -3,11 +3,175 @@
 <w:document xmlns:wpc="http://schemas.microsoft.com/office/word/2010/wordprocessingCanvas" xmlns:mc="http://schemas.openxmlformats.org/markup-compatibility/2006" xmlns:o="urn:schemas-microsoft-com:office:office" xmlns:r="http://schemas.openxmlformats.org/officeDocument/2006/relationships" xmlns:m="http://schemas.openxmlformats.org/officeDocument/2006/math" xmlns:v="urn:schemas-microsoft-com:vml" xmlns:wp14="http://schemas.microsoft.com/office/word/2010/wordprocessingDrawing" xmlns:wp="http://schemas.openxmlformats.org/drawingml/2006/wordprocessingDrawing" xmlns:w10="urn:schemas-microsoft-com:office:word" xmlns:w="http://schemas.openxmlformats.org/wordprocessingml/2006/main" xmlns:w14="http://schemas.microsoft.com/office/word/2010/wordml" xmlns:wpg="http://schemas.microsoft.com/office/word/2010/wordprocessingGroup" xmlns:wpi="http://schemas.microsoft.com/office/word/2010/wordprocessingInk" xmlns:wne="http://schemas.microsoft.com/office/word/2006/wordml" xmlns:wps="http://schemas.microsoft.com/office/word/2010/wordprocessingShape" mc:Ignorable="w14 wp14">
   <w:body>
     <w:p>
-      <w:r>
-        <w:t>Hello World</w:t>
-      </w:r>
-      <w:bookmarkStart w:name="_GoBack" w:id="0"/>
+      <w:pPr>
+        <w:pStyle w:val="Heading1"/>
+      </w:pPr>
+      <w:r>
+        <w:t>Heading 1</w:t>
+      </w:r>
+    </w:p>
+    <w:p>
+      <w:pPr>
+        <w:pStyle w:val="Heading2"/>
+        <w:rPr>
+          <w:vanish/>
+          <w:color w:val="FF0000"/>
+          <w:specVanish/>
+        </w:rPr>
+      </w:pPr>
+      <w:r>
+        <w:t>Heading 2</w:t>
+      </w:r>
+    </w:p>
+    <w:p>
+      <w:pPr>
+        <w:pStyle w:val="HeadingBody2"/>
+      </w:pPr>
+      <w:r>
+        <w:t xml:space="preserve">. </w:t>
+      </w:r>
+      <w:r>
+        <w:t xml:space="preserve">On the Insert tab, the galleries include items that are designed to coordinate with the overall look of your document. You can use these galleries to insert tables, headers, footers, lists, cover pages, and other document </w:t>
+      </w:r>
+      <w:r>
+        <w:t>building</w:t>
+      </w:r>
+      <w:r>
+        <w:t xml:space="preserve"> blocks. When you create pictures, charts, or diagrams, they also coordinate with your current document look.</w:t>
+      </w:r>
+    </w:p>
+    <w:p>
+      <w:pPr>
+        <w:pStyle w:val="Heading4"/>
+      </w:pPr>
+      <w:r>
+        <w:t>To change the overall look of your document, choose new Theme e</w:t>
+      </w:r>
+      <w:r>
+        <w:t>lements on the Page Layout tab.</w:t>
+      </w:r>
+    </w:p>
+    <w:p>
+      <w:pPr>
+        <w:pStyle w:val="Heading4"/>
+      </w:pPr>
+      <w:r>
+        <w:t>To change the looks available in the Quick Style gallery, use the Change C</w:t>
+      </w:r>
+      <w:r>
+        <w:t>urrent Quick Style Set command.</w:t>
+      </w:r>
+    </w:p>
+    <w:p>
+      <w:pPr>
+        <w:pStyle w:val="Heading4"/>
+      </w:pPr>
+      <w:r>
+        <w:t>Both the Themes gallery and the Quick Styles gallery provide reset commands so that you can always restore the look of your document to the original contained in your current template.</w:t>
+      </w:r>
+    </w:p>
+    <w:p>
+      <w:pPr>
+        <w:pStyle w:val="Heading2"/>
+      </w:pPr>
+      <w:r>
+        <w:t>Heading 2</w:t>
+      </w:r>
+    </w:p>
+    <w:p>
+      <w:pPr>
+        <w:pStyle w:val="Heading3"/>
+        <w:numPr>
+          <w:ilvl w:val="2"/>
+          <w:numId w:val="4"/>
+        </w:numPr>
+      </w:pPr>
+      <w:r>
+        <w:t>You can easily change the formatting of selected text in the document text by choosing a look for the selected text from the Quick Styles gallery on the Home tab. You can also format text directly by using the other controls on the Home tab. Most controls offer a choice of using the look from the current theme or using a f</w:t>
+      </w:r>
+      <w:r>
+        <w:t>ormat that you specify directly.</w:t>
+      </w:r>
+    </w:p>
+    <w:p>
+      <w:pPr>
+        <w:pStyle w:val="Heading4"/>
+      </w:pPr>
+      <w:r>
+        <w:t>To change the overall look of your document, choose new Theme e</w:t>
+      </w:r>
+      <w:r>
+        <w:t>lements on the Page Layout tab.</w:t>
+      </w:r>
+    </w:p>
+    <w:p>
+      <w:pPr>
+        <w:pStyle w:val="Heading4"/>
+      </w:pPr>
+      <w:r>
+        <w:t>To change the looks available in the Quick Style gallery, use the Change C</w:t>
+      </w:r>
+      <w:r>
+        <w:t>urrent Quick Style Set com</w:t>
+      </w:r>
+      <w:bookmarkStart w:id="0" w:name="_GoBack"/>
       <w:bookmarkEnd w:id="0"/>
+      <w:r>
+        <w:t>mand.</w:t>
+      </w:r>
+    </w:p>
+    <w:p>
+      <w:pPr>
+        <w:pStyle w:val="Heading4"/>
+      </w:pPr>
+      <w:r>
+        <w:t>Both the Themes gallery and the Quick Styles gallery provide reset commands so that you can always restore the look of your document to the original contained in your current template.</w:t>
+      </w:r>
+    </w:p>
+    <w:p>
+      <w:pPr>
+        <w:pStyle w:val="Heading3"/>
+        <w:numPr>
+          <w:ilvl w:val="2"/>
+          <w:numId w:val="4"/>
+        </w:numPr>
+      </w:pPr>
+      <w:r>
+        <w:t>You can easily change the formatting of selected text in the document text by choosing a look for the selected text from the Quick Styles gallery on the Home tab. You can also format text directly by using the other controls on the Home tab. Most controls offer a choice of using the look from the current theme or using a format that you specify directly.</w:t>
+      </w:r>
+    </w:p>
+    <w:p>
+      <w:pPr>
+        <w:pStyle w:val="Heading4"/>
+      </w:pPr>
+      <w:r>
+        <w:t>To change the overall look of your document, choose new Theme e</w:t>
+      </w:r>
+      <w:r>
+        <w:t>lements on the Page Layout tab.</w:t>
+      </w:r>
+    </w:p>
+    <w:p>
+      <w:pPr>
+        <w:pStyle w:val="Heading4"/>
+      </w:pPr>
+      <w:r>
+        <w:t>To change the looks available in the Quick Style gallery, use the Change C</w:t>
+      </w:r>
+      <w:r>
+        <w:t>urrent Quick Style Set command.</w:t>
+      </w:r>
+    </w:p>
+    <w:p>
+      <w:pPr>
+        <w:pStyle w:val="Heading4"/>
+      </w:pPr>
+      <w:r>
+        <w:t>Both the Themes gallery and the Quick Styles gallery provide reset commands so that you can always restore the look of your document to the original contained in your current template</w:t>
+      </w:r>
+      <w:r>
+        <w:t>.</w:t>
+      </w:r>
     </w:p>
     <w:sectPr>
       <w:pgSz w:w="12240" w:h="15840"/>
@@ -17,6 +181,322 @@
     </w:sectPr>
   </w:body>
 </w:document>
+</file>
+
+<file path=word/numbering.xml><?xml version="1.0" encoding="utf-8"?>
+<w:numbering xmlns:wpc="http://schemas.microsoft.com/office/word/2010/wordprocessingCanvas" xmlns:mc="http://schemas.openxmlformats.org/markup-compatibility/2006" xmlns:o="urn:schemas-microsoft-com:office:office" xmlns:r="http://schemas.openxmlformats.org/officeDocument/2006/relationships" xmlns:m="http://schemas.openxmlformats.org/officeDocument/2006/math" xmlns:v="urn:schemas-microsoft-com:vml" xmlns:wp14="http://schemas.microsoft.com/office/word/2010/wordprocessingDrawing" xmlns:wp="http://schemas.openxmlformats.org/drawingml/2006/wordprocessingDrawing" xmlns:w10="urn:schemas-microsoft-com:office:word" xmlns:w="http://schemas.openxmlformats.org/wordprocessingml/2006/main" xmlns:w14="http://schemas.microsoft.com/office/word/2010/wordml" xmlns:wpg="http://schemas.microsoft.com/office/word/2010/wordprocessingGroup" xmlns:wpi="http://schemas.microsoft.com/office/word/2010/wordprocessingInk" xmlns:wne="http://schemas.microsoft.com/office/word/2006/wordml" xmlns:wps="http://schemas.microsoft.com/office/word/2010/wordprocessingShape" mc:Ignorable="w14 wp14">
+  <w:abstractNum w:abstractNumId="0">
+    <w:nsid w:val="4CCB4556"/>
+    <w:multiLevelType w:val="multilevel"/>
+    <w:tmpl w:val="E73EE372"/>
+    <w:name w:val="ISG"/>
+    <w:lvl w:ilvl="0">
+      <w:start w:val="1"/>
+      <w:numFmt w:val="decimal"/>
+      <w:pStyle w:val="Heading1"/>
+      <w:lvlText w:val="%1"/>
+      <w:lvlJc w:val="left"/>
+      <w:pPr>
+        <w:ind w:left="720" w:hanging="720"/>
+      </w:pPr>
+      <w:rPr>
+        <w:rFonts w:hint="default"/>
+        <w:b/>
+        <w:i w:val="0"/>
+        <w:caps w:val="0"/>
+        <w:color w:val="000000"/>
+      </w:rPr>
+    </w:lvl>
+    <w:lvl w:ilvl="1">
+      <w:start w:val="1"/>
+      <w:numFmt w:val="decimal"/>
+      <w:pStyle w:val="Heading2"/>
+      <w:lvlText w:val="%1.%2"/>
+      <w:lvlJc w:val="left"/>
+      <w:pPr>
+        <w:ind w:left="0" w:firstLine="720"/>
+      </w:pPr>
+      <w:rPr>
+        <w:rFonts w:hint="default"/>
+        <w:b/>
+        <w:i w:val="0"/>
+        <w:caps w:val="0"/>
+        <w:color w:val="000000"/>
+      </w:rPr>
+    </w:lvl>
+    <w:lvl w:ilvl="2">
+      <w:start w:val="1"/>
+      <w:numFmt w:val="lowerLetter"/>
+      <w:pStyle w:val="Heading3"/>
+      <w:lvlText w:val="(%3)"/>
+      <w:lvlJc w:val="left"/>
+      <w:pPr>
+        <w:ind w:left="0" w:firstLine="1440"/>
+      </w:pPr>
+      <w:rPr>
+        <w:rFonts w:hint="default"/>
+        <w:b w:val="0"/>
+        <w:i w:val="0"/>
+        <w:caps w:val="0"/>
+        <w:color w:val="000000"/>
+      </w:rPr>
+    </w:lvl>
+    <w:lvl w:ilvl="3">
+      <w:start w:val="1"/>
+      <w:numFmt w:val="decimal"/>
+      <w:pStyle w:val="Heading4"/>
+      <w:lvlText w:val="(%4)"/>
+      <w:lvlJc w:val="left"/>
+      <w:pPr>
+        <w:ind w:left="720" w:hanging="720"/>
+      </w:pPr>
+      <w:rPr>
+        <w:rFonts w:hint="default"/>
+        <w:b w:val="0"/>
+        <w:i w:val="0"/>
+        <w:caps w:val="0"/>
+        <w:color w:val="000000"/>
+      </w:rPr>
+    </w:lvl>
+    <w:lvl w:ilvl="4">
+      <w:start w:val="1"/>
+      <w:numFmt w:val="upperLetter"/>
+      <w:pStyle w:val="Heading5"/>
+      <w:lvlText w:val="(%5)"/>
+      <w:lvlJc w:val="left"/>
+      <w:pPr>
+        <w:ind w:left="2880" w:hanging="720"/>
+      </w:pPr>
+      <w:rPr>
+        <w:rFonts w:hint="default"/>
+        <w:b w:val="0"/>
+        <w:i w:val="0"/>
+        <w:caps w:val="0"/>
+        <w:color w:val="000000"/>
+      </w:rPr>
+    </w:lvl>
+    <w:lvl w:ilvl="5">
+      <w:start w:val="1"/>
+      <w:numFmt w:val="lowerRoman"/>
+      <w:pStyle w:val="Heading6"/>
+      <w:lvlText w:val="(%6)"/>
+      <w:lvlJc w:val="left"/>
+      <w:pPr>
+        <w:ind w:left="3600" w:hanging="720"/>
+      </w:pPr>
+      <w:rPr>
+        <w:rFonts w:hint="default"/>
+        <w:b w:val="0"/>
+        <w:i w:val="0"/>
+        <w:caps w:val="0"/>
+        <w:color w:val="000000"/>
+      </w:rPr>
+    </w:lvl>
+    <w:lvl w:ilvl="6">
+      <w:start w:val="1"/>
+      <w:numFmt w:val="decimal"/>
+      <w:pStyle w:val="Heading7"/>
+      <w:lvlText w:val="%7."/>
+      <w:lvlJc w:val="left"/>
+      <w:pPr>
+        <w:ind w:left="3960" w:hanging="360"/>
+      </w:pPr>
+      <w:rPr>
+        <w:rFonts w:hint="default"/>
+        <w:b w:val="0"/>
+        <w:i w:val="0"/>
+        <w:caps w:val="0"/>
+        <w:color w:val="000000"/>
+      </w:rPr>
+    </w:lvl>
+    <w:lvl w:ilvl="7">
+      <w:start w:val="1"/>
+      <w:numFmt w:val="upperLetter"/>
+      <w:pStyle w:val="Heading8"/>
+      <w:lvlText w:val="%8."/>
+      <w:lvlJc w:val="left"/>
+      <w:pPr>
+        <w:ind w:left="4320" w:hanging="360"/>
+      </w:pPr>
+      <w:rPr>
+        <w:rFonts w:hint="default"/>
+        <w:b w:val="0"/>
+        <w:i w:val="0"/>
+        <w:caps w:val="0"/>
+        <w:color w:val="000000"/>
+      </w:rPr>
+    </w:lvl>
+    <w:lvl w:ilvl="8">
+      <w:start w:val="1"/>
+      <w:numFmt w:val="lowerRoman"/>
+      <w:pStyle w:val="Heading9"/>
+      <w:lvlText w:val="%9."/>
+      <w:lvlJc w:val="left"/>
+      <w:pPr>
+        <w:ind w:left="4680" w:hanging="360"/>
+      </w:pPr>
+      <w:rPr>
+        <w:rFonts w:hint="default"/>
+        <w:b w:val="0"/>
+        <w:i w:val="0"/>
+        <w:caps w:val="0"/>
+        <w:color w:val="000000"/>
+      </w:rPr>
+    </w:lvl>
+  </w:abstractNum>
+  <w:abstractNum w:abstractNumId="1">
+    <w:nsid w:val="57662746"/>
+    <w:multiLevelType w:val="hybridMultilevel"/>
+    <w:tmpl w:val="D9262E60"/>
+    <w:lvl w:ilvl="0" w:tplc="0409000F">
+      <w:start w:val="1"/>
+      <w:numFmt w:val="decimal"/>
+      <w:lvlText w:val="%1."/>
+      <w:lvlJc w:val="left"/>
+      <w:pPr>
+        <w:ind w:left="720" w:hanging="360"/>
+      </w:pPr>
+    </w:lvl>
+    <w:lvl w:ilvl="1" w:tplc="04090019">
+      <w:start w:val="1"/>
+      <w:numFmt w:val="lowerLetter"/>
+      <w:lvlText w:val="%2."/>
+      <w:lvlJc w:val="left"/>
+      <w:pPr>
+        <w:ind w:left="1440" w:hanging="360"/>
+      </w:pPr>
+    </w:lvl>
+    <w:lvl w:ilvl="2" w:tplc="0409001B">
+      <w:start w:val="1"/>
+      <w:numFmt w:val="lowerRoman"/>
+      <w:lvlText w:val="%3."/>
+      <w:lvlJc w:val="right"/>
+      <w:pPr>
+        <w:ind w:left="2160" w:hanging="180"/>
+      </w:pPr>
+    </w:lvl>
+    <w:lvl w:ilvl="3" w:tplc="0409000F" w:tentative="1">
+      <w:start w:val="1"/>
+      <w:numFmt w:val="decimal"/>
+      <w:lvlText w:val="%4."/>
+      <w:lvlJc w:val="left"/>
+      <w:pPr>
+        <w:ind w:left="2880" w:hanging="360"/>
+      </w:pPr>
+    </w:lvl>
+    <w:lvl w:ilvl="4" w:tplc="04090019" w:tentative="1">
+      <w:start w:val="1"/>
+      <w:numFmt w:val="lowerLetter"/>
+      <w:lvlText w:val="%5."/>
+      <w:lvlJc w:val="left"/>
+      <w:pPr>
+        <w:ind w:left="3600" w:hanging="360"/>
+      </w:pPr>
+    </w:lvl>
+    <w:lvl w:ilvl="5" w:tplc="0409001B" w:tentative="1">
+      <w:start w:val="1"/>
+      <w:numFmt w:val="lowerRoman"/>
+      <w:lvlText w:val="%6."/>
+      <w:lvlJc w:val="right"/>
+      <w:pPr>
+        <w:ind w:left="4320" w:hanging="180"/>
+      </w:pPr>
+    </w:lvl>
+    <w:lvl w:ilvl="6" w:tplc="0409000F" w:tentative="1">
+      <w:start w:val="1"/>
+      <w:numFmt w:val="decimal"/>
+      <w:lvlText w:val="%7."/>
+      <w:lvlJc w:val="left"/>
+      <w:pPr>
+        <w:ind w:left="5040" w:hanging="360"/>
+      </w:pPr>
+    </w:lvl>
+    <w:lvl w:ilvl="7" w:tplc="04090019" w:tentative="1">
+      <w:start w:val="1"/>
+      <w:numFmt w:val="lowerLetter"/>
+      <w:lvlText w:val="%8."/>
+      <w:lvlJc w:val="left"/>
+      <w:pPr>
+        <w:ind w:left="5760" w:hanging="360"/>
+      </w:pPr>
+    </w:lvl>
+    <w:lvl w:ilvl="8" w:tplc="0409001B" w:tentative="1">
+      <w:start w:val="1"/>
+      <w:numFmt w:val="lowerRoman"/>
+      <w:lvlText w:val="%9."/>
+      <w:lvlJc w:val="right"/>
+      <w:pPr>
+        <w:ind w:left="6480" w:hanging="180"/>
+      </w:pPr>
+    </w:lvl>
+  </w:abstractNum>
+  <w:num w:numId="1">
+    <w:abstractNumId w:val="1"/>
+  </w:num>
+  <w:num w:numId="2">
+    <w:abstractNumId w:val="0"/>
+  </w:num>
+  <w:num w:numId="3">
+    <w:abstractNumId w:val="0"/>
+    <w:lvlOverride w:ilvl="0">
+      <w:startOverride w:val="1"/>
+    </w:lvlOverride>
+    <w:lvlOverride w:ilvl="1">
+      <w:startOverride w:val="1"/>
+    </w:lvlOverride>
+    <w:lvlOverride w:ilvl="2">
+      <w:startOverride w:val="1"/>
+    </w:lvlOverride>
+    <w:lvlOverride w:ilvl="3">
+      <w:startOverride w:val="1"/>
+    </w:lvlOverride>
+    <w:lvlOverride w:ilvl="4">
+      <w:startOverride w:val="1"/>
+    </w:lvlOverride>
+    <w:lvlOverride w:ilvl="5">
+      <w:startOverride w:val="1"/>
+    </w:lvlOverride>
+    <w:lvlOverride w:ilvl="6">
+      <w:startOverride w:val="1"/>
+    </w:lvlOverride>
+    <w:lvlOverride w:ilvl="7">
+      <w:startOverride w:val="1"/>
+    </w:lvlOverride>
+    <w:lvlOverride w:ilvl="8">
+      <w:startOverride w:val="1"/>
+    </w:lvlOverride>
+  </w:num>
+  <w:num w:numId="4">
+    <w:abstractNumId w:val="0"/>
+    <w:lvlOverride w:ilvl="0">
+      <w:startOverride w:val="1"/>
+    </w:lvlOverride>
+    <w:lvlOverride w:ilvl="1">
+      <w:startOverride w:val="1"/>
+    </w:lvlOverride>
+    <w:lvlOverride w:ilvl="2">
+      <w:startOverride w:val="1"/>
+    </w:lvlOverride>
+    <w:lvlOverride w:ilvl="3">
+      <w:startOverride w:val="1"/>
+    </w:lvlOverride>
+    <w:lvlOverride w:ilvl="4">
+      <w:startOverride w:val="1"/>
+    </w:lvlOverride>
+    <w:lvlOverride w:ilvl="5">
+      <w:startOverride w:val="1"/>
+    </w:lvlOverride>
+    <w:lvlOverride w:ilvl="6">
+      <w:startOverride w:val="1"/>
+    </w:lvlOverride>
+    <w:lvlOverride w:ilvl="7">
+      <w:startOverride w:val="1"/>
+    </w:lvlOverride>
+    <w:lvlOverride w:ilvl="8">
+      <w:startOverride w:val="1"/>
+    </w:lvlOverride>
+  </w:num>
+</w:numbering>
 </file>
 
 <file path=word/styles.xml><?xml version="1.0" encoding="utf-8"?>
@@ -32,7 +512,7 @@
     </w:rPrDefault>
     <w:pPrDefault>
       <w:pPr>
-        <w:spacing w:after="200" w:line="276" w:lineRule="auto"/>
+        <w:spacing w:before="60" w:after="60" w:line="276" w:lineRule="auto"/>
       </w:pPr>
     </w:pPrDefault>
   </w:docDefaults>
@@ -57,14 +537,15 @@
     <w:lsdException w:name="toc 8" w:uiPriority="39"/>
     <w:lsdException w:name="toc 9" w:uiPriority="39"/>
     <w:lsdException w:name="caption" w:uiPriority="35" w:qFormat="1"/>
-    <w:lsdException w:name="Title" w:semiHidden="0" w:uiPriority="10" w:unhideWhenUsed="0" w:qFormat="1"/>
-    <w:lsdException w:name="Default Paragraph Font" w:uiPriority="1"/>
-    <w:lsdException w:name="Subtitle" w:semiHidden="0" w:uiPriority="11" w:unhideWhenUsed="0" w:qFormat="1"/>
+    <w:lsdException w:name="Title" w:semiHidden="0" w:uiPriority="1" w:unhideWhenUsed="0" w:qFormat="1"/>
+    <w:lsdException w:name="Default Paragraph Font" w:uiPriority="0"/>
+    <w:lsdException w:name="Body Text" w:semiHidden="0" w:uiPriority="3" w:unhideWhenUsed="0"/>
+    <w:lsdException w:name="Subtitle" w:uiPriority="2" w:qFormat="1"/>
     <w:lsdException w:name="Strong" w:semiHidden="0" w:uiPriority="22" w:unhideWhenUsed="0" w:qFormat="1"/>
     <w:lsdException w:name="Emphasis" w:semiHidden="0" w:uiPriority="20" w:unhideWhenUsed="0" w:qFormat="1"/>
     <w:lsdException w:name="Table Grid" w:semiHidden="0" w:uiPriority="59" w:unhideWhenUsed="0"/>
     <w:lsdException w:name="Placeholder Text" w:unhideWhenUsed="0"/>
-    <w:lsdException w:name="No Spacing" w:semiHidden="0" w:uiPriority="1" w:unhideWhenUsed="0" w:qFormat="1"/>
+    <w:lsdException w:name="No Spacing" w:uiPriority="1" w:qFormat="1"/>
     <w:lsdException w:name="Light Shading" w:semiHidden="0" w:uiPriority="60" w:unhideWhenUsed="0"/>
     <w:lsdException w:name="Light List" w:semiHidden="0" w:uiPriority="61" w:unhideWhenUsed="0"/>
     <w:lsdException w:name="Light Grid" w:semiHidden="0" w:uiPriority="62" w:unhideWhenUsed="0"/>
@@ -86,9 +567,9 @@
     <w:lsdException w:name="Medium Shading 2 Accent 1" w:semiHidden="0" w:uiPriority="64" w:unhideWhenUsed="0"/>
     <w:lsdException w:name="Medium List 1 Accent 1" w:semiHidden="0" w:uiPriority="65" w:unhideWhenUsed="0"/>
     <w:lsdException w:name="Revision" w:unhideWhenUsed="0"/>
-    <w:lsdException w:name="List Paragraph" w:semiHidden="0" w:uiPriority="34" w:unhideWhenUsed="0" w:qFormat="1"/>
-    <w:lsdException w:name="Quote" w:semiHidden="0" w:uiPriority="29" w:unhideWhenUsed="0" w:qFormat="1"/>
-    <w:lsdException w:name="Intense Quote" w:semiHidden="0" w:uiPriority="30" w:unhideWhenUsed="0" w:qFormat="1"/>
+    <w:lsdException w:name="List Paragraph" w:uiPriority="34" w:qFormat="1"/>
+    <w:lsdException w:name="Quote" w:uiPriority="29" w:qFormat="1"/>
+    <w:lsdException w:name="Intense Quote" w:uiPriority="30" w:qFormat="1"/>
     <w:lsdException w:name="Medium List 2 Accent 1" w:semiHidden="0" w:uiPriority="66" w:unhideWhenUsed="0"/>
     <w:lsdException w:name="Medium Grid 1 Accent 1" w:semiHidden="0" w:uiPriority="67" w:unhideWhenUsed="0"/>
     <w:lsdException w:name="Medium Grid 2 Accent 1" w:semiHidden="0" w:uiPriority="68" w:unhideWhenUsed="0"/>
@@ -167,22 +648,168 @@
     <w:lsdException w:name="Colorful Shading Accent 6" w:semiHidden="0" w:uiPriority="71" w:unhideWhenUsed="0"/>
     <w:lsdException w:name="Colorful List Accent 6" w:semiHidden="0" w:uiPriority="72" w:unhideWhenUsed="0"/>
     <w:lsdException w:name="Colorful Grid Accent 6" w:semiHidden="0" w:uiPriority="73" w:unhideWhenUsed="0"/>
-    <w:lsdException w:name="Subtle Emphasis" w:semiHidden="0" w:uiPriority="19" w:unhideWhenUsed="0" w:qFormat="1"/>
-    <w:lsdException w:name="Intense Emphasis" w:semiHidden="0" w:uiPriority="21" w:unhideWhenUsed="0" w:qFormat="1"/>
-    <w:lsdException w:name="Subtle Reference" w:semiHidden="0" w:uiPriority="31" w:unhideWhenUsed="0" w:qFormat="1"/>
-    <w:lsdException w:name="Intense Reference" w:semiHidden="0" w:uiPriority="32" w:unhideWhenUsed="0" w:qFormat="1"/>
-    <w:lsdException w:name="Book Title" w:semiHidden="0" w:uiPriority="33" w:unhideWhenUsed="0" w:qFormat="1"/>
+    <w:lsdException w:name="Subtle Emphasis" w:uiPriority="19" w:qFormat="1"/>
+    <w:lsdException w:name="Intense Emphasis" w:uiPriority="21" w:qFormat="1"/>
+    <w:lsdException w:name="Subtle Reference" w:uiPriority="31" w:qFormat="1"/>
+    <w:lsdException w:name="Intense Reference" w:uiPriority="32" w:qFormat="1"/>
+    <w:lsdException w:name="Book Title" w:uiPriority="33" w:qFormat="1"/>
     <w:lsdException w:name="Bibliography" w:uiPriority="37"/>
     <w:lsdException w:name="TOC Heading" w:uiPriority="39" w:qFormat="1"/>
   </w:latentStyles>
   <w:style w:type="paragraph" w:default="1" w:styleId="Normal">
     <w:name w:val="Normal"/>
-    <w:qFormat/>
+    <w:uiPriority w:val="13"/>
+    <w:qFormat/>
+  </w:style>
+  <w:style w:type="paragraph" w:styleId="Heading1">
+    <w:name w:val="heading 1"/>
+    <w:basedOn w:val="Normal"/>
+    <w:link w:val="Heading1Char"/>
+    <w:uiPriority w:val="9"/>
+    <w:qFormat/>
+    <w:pPr>
+      <w:numPr>
+        <w:numId w:val="2"/>
+      </w:numPr>
+      <w:spacing w:before="240"/>
+      <w:outlineLvl w:val="0"/>
+    </w:pPr>
+    <w:rPr>
+      <w:b/>
+      <w:caps/>
+      <w:spacing w:val="20"/>
+    </w:rPr>
+  </w:style>
+  <w:style w:type="paragraph" w:styleId="Heading2">
+    <w:name w:val="heading 2"/>
+    <w:basedOn w:val="Normal"/>
+    <w:link w:val="Heading2Char"/>
+    <w:uiPriority w:val="9"/>
+    <w:unhideWhenUsed/>
+    <w:qFormat/>
+    <w:pPr>
+      <w:numPr>
+        <w:ilvl w:val="1"/>
+        <w:numId w:val="2"/>
+      </w:numPr>
+      <w:outlineLvl w:val="1"/>
+    </w:pPr>
+    <w:rPr>
+      <w:b/>
+    </w:rPr>
+  </w:style>
+  <w:style w:type="paragraph" w:styleId="Heading3">
+    <w:name w:val="heading 3"/>
+    <w:basedOn w:val="Normal"/>
+    <w:link w:val="Heading3Char"/>
+    <w:uiPriority w:val="9"/>
+    <w:unhideWhenUsed/>
+    <w:qFormat/>
+    <w:pPr>
+      <w:numPr>
+        <w:ilvl w:val="2"/>
+        <w:numId w:val="2"/>
+      </w:numPr>
+      <w:outlineLvl w:val="2"/>
+    </w:pPr>
+  </w:style>
+  <w:style w:type="paragraph" w:styleId="Heading4">
+    <w:name w:val="heading 4"/>
+    <w:basedOn w:val="Normal"/>
+    <w:link w:val="Heading4Char"/>
+    <w:uiPriority w:val="9"/>
+    <w:unhideWhenUsed/>
+    <w:qFormat/>
+    <w:pPr>
+      <w:numPr>
+        <w:ilvl w:val="3"/>
+        <w:numId w:val="2"/>
+      </w:numPr>
+      <w:outlineLvl w:val="3"/>
+    </w:pPr>
+  </w:style>
+  <w:style w:type="paragraph" w:styleId="Heading5">
+    <w:name w:val="heading 5"/>
+    <w:basedOn w:val="Normal"/>
+    <w:link w:val="Heading5Char"/>
+    <w:uiPriority w:val="9"/>
+    <w:unhideWhenUsed/>
+    <w:qFormat/>
+    <w:pPr>
+      <w:numPr>
+        <w:ilvl w:val="4"/>
+        <w:numId w:val="2"/>
+      </w:numPr>
+      <w:outlineLvl w:val="4"/>
+    </w:pPr>
+  </w:style>
+  <w:style w:type="paragraph" w:styleId="Heading6">
+    <w:name w:val="heading 6"/>
+    <w:basedOn w:val="Normal"/>
+    <w:link w:val="Heading6Char"/>
+    <w:uiPriority w:val="9"/>
+    <w:semiHidden/>
+    <w:unhideWhenUsed/>
+    <w:qFormat/>
+    <w:pPr>
+      <w:numPr>
+        <w:ilvl w:val="5"/>
+        <w:numId w:val="2"/>
+      </w:numPr>
+      <w:outlineLvl w:val="5"/>
+    </w:pPr>
+  </w:style>
+  <w:style w:type="paragraph" w:styleId="Heading7">
+    <w:name w:val="heading 7"/>
+    <w:basedOn w:val="Normal"/>
+    <w:link w:val="Heading7Char"/>
+    <w:uiPriority w:val="9"/>
+    <w:semiHidden/>
+    <w:unhideWhenUsed/>
+    <w:qFormat/>
+    <w:pPr>
+      <w:numPr>
+        <w:ilvl w:val="6"/>
+        <w:numId w:val="2"/>
+      </w:numPr>
+      <w:outlineLvl w:val="6"/>
+    </w:pPr>
+  </w:style>
+  <w:style w:type="paragraph" w:styleId="Heading8">
+    <w:name w:val="heading 8"/>
+    <w:basedOn w:val="Normal"/>
+    <w:link w:val="Heading8Char"/>
+    <w:uiPriority w:val="9"/>
+    <w:semiHidden/>
+    <w:unhideWhenUsed/>
+    <w:qFormat/>
+    <w:pPr>
+      <w:numPr>
+        <w:ilvl w:val="7"/>
+        <w:numId w:val="2"/>
+      </w:numPr>
+      <w:outlineLvl w:val="7"/>
+    </w:pPr>
+  </w:style>
+  <w:style w:type="paragraph" w:styleId="Heading9">
+    <w:name w:val="heading 9"/>
+    <w:basedOn w:val="Normal"/>
+    <w:link w:val="Heading9Char"/>
+    <w:uiPriority w:val="9"/>
+    <w:semiHidden/>
+    <w:unhideWhenUsed/>
+    <w:qFormat/>
+    <w:pPr>
+      <w:numPr>
+        <w:ilvl w:val="8"/>
+        <w:numId w:val="2"/>
+      </w:numPr>
+      <w:outlineLvl w:val="8"/>
+    </w:pPr>
   </w:style>
   <w:style w:type="character" w:default="1" w:styleId="DefaultParagraphFont">
     <w:name w:val="Default Paragraph Font"/>
     <w:uiPriority w:val="1"/>
-    <w:semiHidden/>
     <w:unhideWhenUsed/>
   </w:style>
   <w:style w:type="table" w:default="1" w:styleId="TableNormal">
@@ -205,6 +832,295 @@
     <w:uiPriority w:val="99"/>
     <w:semiHidden/>
     <w:unhideWhenUsed/>
+  </w:style>
+  <w:style w:type="paragraph" w:styleId="ListParagraph">
+    <w:name w:val="List Paragraph"/>
+    <w:basedOn w:val="Normal"/>
+    <w:uiPriority w:val="34"/>
+    <w:qFormat/>
+    <w:rsid w:val="008E4F06"/>
+    <w:pPr>
+      <w:ind w:left="720"/>
+      <w:contextualSpacing/>
+    </w:pPr>
+  </w:style>
+  <w:style w:type="character" w:customStyle="1" w:styleId="Heading1Char">
+    <w:name w:val="Heading 1 Char"/>
+    <w:basedOn w:val="DefaultParagraphFont"/>
+    <w:link w:val="Heading1"/>
+    <w:uiPriority w:val="9"/>
+    <w:rPr>
+      <w:b/>
+      <w:caps/>
+      <w:spacing w:val="20"/>
+    </w:rPr>
+  </w:style>
+  <w:style w:type="character" w:customStyle="1" w:styleId="Heading2Char">
+    <w:name w:val="Heading 2 Char"/>
+    <w:basedOn w:val="DefaultParagraphFont"/>
+    <w:link w:val="Heading2"/>
+    <w:uiPriority w:val="9"/>
+    <w:rPr>
+      <w:b/>
+    </w:rPr>
+  </w:style>
+  <w:style w:type="character" w:customStyle="1" w:styleId="Heading3Char">
+    <w:name w:val="Heading 3 Char"/>
+    <w:basedOn w:val="DefaultParagraphFont"/>
+    <w:link w:val="Heading3"/>
+    <w:uiPriority w:val="9"/>
+  </w:style>
+  <w:style w:type="character" w:customStyle="1" w:styleId="Heading4Char">
+    <w:name w:val="Heading 4 Char"/>
+    <w:basedOn w:val="DefaultParagraphFont"/>
+    <w:link w:val="Heading4"/>
+    <w:uiPriority w:val="9"/>
+  </w:style>
+  <w:style w:type="character" w:customStyle="1" w:styleId="Heading5Char">
+    <w:name w:val="Heading 5 Char"/>
+    <w:basedOn w:val="DefaultParagraphFont"/>
+    <w:link w:val="Heading5"/>
+    <w:uiPriority w:val="9"/>
+  </w:style>
+  <w:style w:type="character" w:customStyle="1" w:styleId="Heading6Char">
+    <w:name w:val="Heading 6 Char"/>
+    <w:basedOn w:val="DefaultParagraphFont"/>
+    <w:link w:val="Heading6"/>
+    <w:uiPriority w:val="9"/>
+    <w:semiHidden/>
+  </w:style>
+  <w:style w:type="character" w:customStyle="1" w:styleId="Heading7Char">
+    <w:name w:val="Heading 7 Char"/>
+    <w:basedOn w:val="DefaultParagraphFont"/>
+    <w:link w:val="Heading7"/>
+    <w:uiPriority w:val="9"/>
+    <w:semiHidden/>
+  </w:style>
+  <w:style w:type="character" w:customStyle="1" w:styleId="Heading8Char">
+    <w:name w:val="Heading 8 Char"/>
+    <w:basedOn w:val="DefaultParagraphFont"/>
+    <w:link w:val="Heading8"/>
+    <w:uiPriority w:val="9"/>
+    <w:semiHidden/>
+  </w:style>
+  <w:style w:type="character" w:customStyle="1" w:styleId="Heading9Char">
+    <w:name w:val="Heading 9 Char"/>
+    <w:basedOn w:val="DefaultParagraphFont"/>
+    <w:link w:val="Heading9"/>
+    <w:uiPriority w:val="9"/>
+    <w:semiHidden/>
+  </w:style>
+  <w:style w:type="paragraph" w:customStyle="1" w:styleId="HeadingBody1">
+    <w:name w:val="HeadingBody 1"/>
+    <w:basedOn w:val="Normal"/>
+    <w:next w:val="Heading1"/>
+    <w:link w:val="HeadingBody1Char"/>
+    <w:uiPriority w:val="9"/>
+    <w:pPr>
+      <w:ind w:left="720"/>
+    </w:pPr>
+  </w:style>
+  <w:style w:type="character" w:customStyle="1" w:styleId="HeadingBody1Char">
+    <w:name w:val="HeadingBody 1 Char"/>
+    <w:basedOn w:val="DefaultParagraphFont"/>
+    <w:link w:val="HeadingBody1"/>
+  </w:style>
+  <w:style w:type="paragraph" w:customStyle="1" w:styleId="HeadingBody2">
+    <w:name w:val="HeadingBody 2"/>
+    <w:basedOn w:val="Normal"/>
+    <w:next w:val="Heading2"/>
+    <w:link w:val="HeadingBody2Char"/>
+    <w:uiPriority w:val="9"/>
+    <w:rsid w:val="00F362C9"/>
+  </w:style>
+  <w:style w:type="character" w:customStyle="1" w:styleId="HeadingBody2Char">
+    <w:name w:val="HeadingBody 2 Char"/>
+    <w:basedOn w:val="DefaultParagraphFont"/>
+    <w:link w:val="HeadingBody2"/>
+    <w:uiPriority w:val="9"/>
+    <w:rsid w:val="00F362C9"/>
+  </w:style>
+  <w:style w:type="paragraph" w:customStyle="1" w:styleId="HeadingBody3">
+    <w:name w:val="HeadingBody 3"/>
+    <w:basedOn w:val="Normal"/>
+    <w:next w:val="Heading3"/>
+    <w:link w:val="HeadingBody3Char"/>
+    <w:uiPriority w:val="9"/>
+    <w:pPr>
+      <w:ind w:left="1440"/>
+    </w:pPr>
+  </w:style>
+  <w:style w:type="character" w:customStyle="1" w:styleId="HeadingBody3Char">
+    <w:name w:val="HeadingBody 3 Char"/>
+    <w:basedOn w:val="DefaultParagraphFont"/>
+    <w:link w:val="HeadingBody3"/>
+  </w:style>
+  <w:style w:type="paragraph" w:customStyle="1" w:styleId="HeadingBody4">
+    <w:name w:val="HeadingBody 4"/>
+    <w:basedOn w:val="Normal"/>
+    <w:next w:val="Heading4"/>
+    <w:link w:val="HeadingBody4Char"/>
+    <w:uiPriority w:val="9"/>
+    <w:pPr>
+      <w:ind w:left="2160"/>
+    </w:pPr>
+  </w:style>
+  <w:style w:type="character" w:customStyle="1" w:styleId="HeadingBody4Char">
+    <w:name w:val="HeadingBody 4 Char"/>
+    <w:basedOn w:val="DefaultParagraphFont"/>
+    <w:link w:val="HeadingBody4"/>
+  </w:style>
+  <w:style w:type="paragraph" w:customStyle="1" w:styleId="HeadingBody5">
+    <w:name w:val="HeadingBody 5"/>
+    <w:basedOn w:val="Normal"/>
+    <w:next w:val="Heading5"/>
+    <w:link w:val="HeadingBody5Char"/>
+    <w:uiPriority w:val="9"/>
+    <w:pPr>
+      <w:ind w:left="2880"/>
+    </w:pPr>
+  </w:style>
+  <w:style w:type="character" w:customStyle="1" w:styleId="HeadingBody5Char">
+    <w:name w:val="HeadingBody 5 Char"/>
+    <w:basedOn w:val="DefaultParagraphFont"/>
+    <w:link w:val="HeadingBody5"/>
+  </w:style>
+  <w:style w:type="paragraph" w:customStyle="1" w:styleId="HeadingBody6">
+    <w:name w:val="HeadingBody 6"/>
+    <w:basedOn w:val="Normal"/>
+    <w:next w:val="Heading6"/>
+    <w:link w:val="HeadingBody6Char"/>
+    <w:uiPriority w:val="9"/>
+    <w:pPr>
+      <w:ind w:left="3600"/>
+    </w:pPr>
+  </w:style>
+  <w:style w:type="character" w:customStyle="1" w:styleId="HeadingBody6Char">
+    <w:name w:val="HeadingBody 6 Char"/>
+    <w:basedOn w:val="DefaultParagraphFont"/>
+    <w:link w:val="HeadingBody6"/>
+  </w:style>
+  <w:style w:type="paragraph" w:customStyle="1" w:styleId="HeadingBody7">
+    <w:name w:val="HeadingBody 7"/>
+    <w:basedOn w:val="Normal"/>
+    <w:next w:val="Heading7"/>
+    <w:link w:val="HeadingBody7Char"/>
+    <w:uiPriority w:val="9"/>
+    <w:semiHidden/>
+    <w:unhideWhenUsed/>
+    <w:pPr>
+      <w:ind w:left="3960"/>
+    </w:pPr>
+  </w:style>
+  <w:style w:type="character" w:customStyle="1" w:styleId="HeadingBody7Char">
+    <w:name w:val="HeadingBody 7 Char"/>
+    <w:basedOn w:val="DefaultParagraphFont"/>
+    <w:link w:val="HeadingBody7"/>
+  </w:style>
+  <w:style w:type="paragraph" w:customStyle="1" w:styleId="HeadingBody8">
+    <w:name w:val="HeadingBody 8"/>
+    <w:basedOn w:val="Normal"/>
+    <w:next w:val="Heading8"/>
+    <w:link w:val="HeadingBody8Char"/>
+    <w:uiPriority w:val="9"/>
+    <w:semiHidden/>
+    <w:unhideWhenUsed/>
+    <w:pPr>
+      <w:ind w:left="4320"/>
+    </w:pPr>
+  </w:style>
+  <w:style w:type="character" w:customStyle="1" w:styleId="HeadingBody8Char">
+    <w:name w:val="HeadingBody 8 Char"/>
+    <w:basedOn w:val="DefaultParagraphFont"/>
+    <w:link w:val="HeadingBody8"/>
+  </w:style>
+  <w:style w:type="paragraph" w:customStyle="1" w:styleId="HeadingBody9">
+    <w:name w:val="HeadingBody 9"/>
+    <w:basedOn w:val="Normal"/>
+    <w:next w:val="Heading9"/>
+    <w:link w:val="HeadingBody9Char"/>
+    <w:uiPriority w:val="9"/>
+    <w:semiHidden/>
+    <w:unhideWhenUsed/>
+    <w:pPr>
+      <w:ind w:left="4680"/>
+    </w:pPr>
+  </w:style>
+  <w:style w:type="character" w:customStyle="1" w:styleId="HeadingBody9Char">
+    <w:name w:val="HeadingBody 9 Char"/>
+    <w:basedOn w:val="DefaultParagraphFont"/>
+    <w:link w:val="HeadingBody9"/>
+  </w:style>
+  <w:style w:type="paragraph" w:styleId="Title">
+    <w:name w:val="Title"/>
+    <w:basedOn w:val="Normal"/>
+    <w:next w:val="BodyText"/>
+    <w:link w:val="TitleChar"/>
+    <w:uiPriority w:val="1"/>
+    <w:qFormat/>
+    <w:pPr>
+      <w:spacing w:after="300" w:line="240" w:lineRule="auto"/>
+      <w:contextualSpacing/>
+      <w:jc w:val="center"/>
+    </w:pPr>
+    <w:rPr>
+      <w:rFonts w:eastAsiaTheme="majorEastAsia" w:cstheme="majorBidi"/>
+      <w:b/>
+      <w:caps/>
+      <w:spacing w:val="20"/>
+      <w:kern w:val="28"/>
+      <w:sz w:val="28"/>
+      <w:szCs w:val="52"/>
+    </w:rPr>
+  </w:style>
+  <w:style w:type="character" w:customStyle="1" w:styleId="TitleChar">
+    <w:name w:val="Title Char"/>
+    <w:basedOn w:val="DefaultParagraphFont"/>
+    <w:link w:val="Title"/>
+    <w:uiPriority w:val="1"/>
+    <w:rPr>
+      <w:rFonts w:eastAsiaTheme="majorEastAsia" w:cstheme="majorBidi"/>
+      <w:b/>
+      <w:caps/>
+      <w:spacing w:val="20"/>
+      <w:kern w:val="28"/>
+      <w:sz w:val="28"/>
+      <w:szCs w:val="52"/>
+    </w:rPr>
+  </w:style>
+  <w:style w:type="paragraph" w:styleId="BodyText">
+    <w:name w:val="Body Text"/>
+    <w:basedOn w:val="Normal"/>
+    <w:link w:val="BodyTextChar"/>
+    <w:uiPriority w:val="3"/>
+    <w:qFormat/>
+  </w:style>
+  <w:style w:type="character" w:customStyle="1" w:styleId="BodyTextChar">
+    <w:name w:val="Body Text Char"/>
+    <w:basedOn w:val="DefaultParagraphFont"/>
+    <w:link w:val="BodyText"/>
+    <w:uiPriority w:val="3"/>
+    <w:semiHidden/>
+  </w:style>
+  <w:style w:type="character" w:styleId="Emphasis">
+    <w:name w:val="Emphasis"/>
+    <w:basedOn w:val="DefaultParagraphFont"/>
+    <w:uiPriority w:val="20"/>
+    <w:qFormat/>
+    <w:rPr>
+      <w:i/>
+      <w:iCs/>
+    </w:rPr>
+  </w:style>
+  <w:style w:type="character" w:styleId="Strong">
+    <w:name w:val="Strong"/>
+    <w:basedOn w:val="DefaultParagraphFont"/>
+    <w:uiPriority w:val="22"/>
+    <w:qFormat/>
+    <w:rPr>
+      <w:b/>
+      <w:bCs/>
+    </w:rPr>
   </w:style>
 </w:styles>
 </file>
@@ -222,7 +1138,7 @@
     </w:rPrDefault>
     <w:pPrDefault>
       <w:pPr>
-        <w:spacing w:after="200" w:line="276" w:lineRule="auto"/>
+        <w:spacing w:before="60" w:after="60" w:line="276" w:lineRule="auto"/>
       </w:pPr>
     </w:pPrDefault>
   </w:docDefaults>
@@ -247,14 +1163,15 @@
     <w:lsdException w:name="toc 8" w:uiPriority="39"/>
     <w:lsdException w:name="toc 9" w:uiPriority="39"/>
     <w:lsdException w:name="caption" w:uiPriority="35" w:qFormat="1"/>
-    <w:lsdException w:name="Title" w:semiHidden="0" w:uiPriority="10" w:unhideWhenUsed="0" w:qFormat="1"/>
-    <w:lsdException w:name="Default Paragraph Font" w:uiPriority="1"/>
-    <w:lsdException w:name="Subtitle" w:semiHidden="0" w:uiPriority="11" w:unhideWhenUsed="0" w:qFormat="1"/>
+    <w:lsdException w:name="Title" w:semiHidden="0" w:uiPriority="1" w:unhideWhenUsed="0" w:qFormat="1"/>
+    <w:lsdException w:name="Default Paragraph Font" w:uiPriority="0"/>
+    <w:lsdException w:name="Body Text" w:semiHidden="0" w:uiPriority="3" w:unhideWhenUsed="0"/>
+    <w:lsdException w:name="Subtitle" w:uiPriority="2" w:qFormat="1"/>
     <w:lsdException w:name="Strong" w:semiHidden="0" w:uiPriority="22" w:unhideWhenUsed="0" w:qFormat="1"/>
     <w:lsdException w:name="Emphasis" w:semiHidden="0" w:uiPriority="20" w:unhideWhenUsed="0" w:qFormat="1"/>
     <w:lsdException w:name="Table Grid" w:semiHidden="0" w:uiPriority="59" w:unhideWhenUsed="0"/>
     <w:lsdException w:name="Placeholder Text" w:unhideWhenUsed="0"/>
-    <w:lsdException w:name="No Spacing" w:semiHidden="0" w:uiPriority="1" w:unhideWhenUsed="0" w:qFormat="1"/>
+    <w:lsdException w:name="No Spacing" w:uiPriority="1" w:qFormat="1"/>
     <w:lsdException w:name="Light Shading" w:semiHidden="0" w:uiPriority="60" w:unhideWhenUsed="0"/>
     <w:lsdException w:name="Light List" w:semiHidden="0" w:uiPriority="61" w:unhideWhenUsed="0"/>
     <w:lsdException w:name="Light Grid" w:semiHidden="0" w:uiPriority="62" w:unhideWhenUsed="0"/>
@@ -276,9 +1193,9 @@
     <w:lsdException w:name="Medium Shading 2 Accent 1" w:semiHidden="0" w:uiPriority="64" w:unhideWhenUsed="0"/>
     <w:lsdException w:name="Medium List 1 Accent 1" w:semiHidden="0" w:uiPriority="65" w:unhideWhenUsed="0"/>
     <w:lsdException w:name="Revision" w:unhideWhenUsed="0"/>
-    <w:lsdException w:name="List Paragraph" w:semiHidden="0" w:uiPriority="34" w:unhideWhenUsed="0" w:qFormat="1"/>
-    <w:lsdException w:name="Quote" w:semiHidden="0" w:uiPriority="29" w:unhideWhenUsed="0" w:qFormat="1"/>
-    <w:lsdException w:name="Intense Quote" w:semiHidden="0" w:uiPriority="30" w:unhideWhenUsed="0" w:qFormat="1"/>
+    <w:lsdException w:name="List Paragraph" w:uiPriority="34" w:qFormat="1"/>
+    <w:lsdException w:name="Quote" w:uiPriority="29" w:qFormat="1"/>
+    <w:lsdException w:name="Intense Quote" w:uiPriority="30" w:qFormat="1"/>
     <w:lsdException w:name="Medium List 2 Accent 1" w:semiHidden="0" w:uiPriority="66" w:unhideWhenUsed="0"/>
     <w:lsdException w:name="Medium Grid 1 Accent 1" w:semiHidden="0" w:uiPriority="67" w:unhideWhenUsed="0"/>
     <w:lsdException w:name="Medium Grid 2 Accent 1" w:semiHidden="0" w:uiPriority="68" w:unhideWhenUsed="0"/>
@@ -357,22 +1274,168 @@
     <w:lsdException w:name="Colorful Shading Accent 6" w:semiHidden="0" w:uiPriority="71" w:unhideWhenUsed="0"/>
     <w:lsdException w:name="Colorful List Accent 6" w:semiHidden="0" w:uiPriority="72" w:unhideWhenUsed="0"/>
     <w:lsdException w:name="Colorful Grid Accent 6" w:semiHidden="0" w:uiPriority="73" w:unhideWhenUsed="0"/>
-    <w:lsdException w:name="Subtle Emphasis" w:semiHidden="0" w:uiPriority="19" w:unhideWhenUsed="0" w:qFormat="1"/>
-    <w:lsdException w:name="Intense Emphasis" w:semiHidden="0" w:uiPriority="21" w:unhideWhenUsed="0" w:qFormat="1"/>
-    <w:lsdException w:name="Subtle Reference" w:semiHidden="0" w:uiPriority="31" w:unhideWhenUsed="0" w:qFormat="1"/>
-    <w:lsdException w:name="Intense Reference" w:semiHidden="0" w:uiPriority="32" w:unhideWhenUsed="0" w:qFormat="1"/>
-    <w:lsdException w:name="Book Title" w:semiHidden="0" w:uiPriority="33" w:unhideWhenUsed="0" w:qFormat="1"/>
+    <w:lsdException w:name="Subtle Emphasis" w:uiPriority="19" w:qFormat="1"/>
+    <w:lsdException w:name="Intense Emphasis" w:uiPriority="21" w:qFormat="1"/>
+    <w:lsdException w:name="Subtle Reference" w:uiPriority="31" w:qFormat="1"/>
+    <w:lsdException w:name="Intense Reference" w:uiPriority="32" w:qFormat="1"/>
+    <w:lsdException w:name="Book Title" w:uiPriority="33" w:qFormat="1"/>
     <w:lsdException w:name="Bibliography" w:uiPriority="37"/>
     <w:lsdException w:name="TOC Heading" w:uiPriority="39" w:qFormat="1"/>
   </w:latentStyles>
   <w:style w:type="paragraph" w:default="1" w:styleId="Normal">
     <w:name w:val="Normal"/>
-    <w:qFormat/>
+    <w:uiPriority w:val="13"/>
+    <w:qFormat/>
+  </w:style>
+  <w:style w:type="paragraph" w:styleId="Heading1">
+    <w:name w:val="heading 1"/>
+    <w:basedOn w:val="Normal"/>
+    <w:link w:val="Heading1Char"/>
+    <w:uiPriority w:val="9"/>
+    <w:qFormat/>
+    <w:pPr>
+      <w:numPr>
+        <w:numId w:val="2"/>
+      </w:numPr>
+      <w:spacing w:before="240"/>
+      <w:outlineLvl w:val="0"/>
+    </w:pPr>
+    <w:rPr>
+      <w:b/>
+      <w:caps/>
+      <w:spacing w:val="20"/>
+    </w:rPr>
+  </w:style>
+  <w:style w:type="paragraph" w:styleId="Heading2">
+    <w:name w:val="heading 2"/>
+    <w:basedOn w:val="Normal"/>
+    <w:link w:val="Heading2Char"/>
+    <w:uiPriority w:val="9"/>
+    <w:unhideWhenUsed/>
+    <w:qFormat/>
+    <w:pPr>
+      <w:numPr>
+        <w:ilvl w:val="1"/>
+        <w:numId w:val="2"/>
+      </w:numPr>
+      <w:outlineLvl w:val="1"/>
+    </w:pPr>
+    <w:rPr>
+      <w:b/>
+    </w:rPr>
+  </w:style>
+  <w:style w:type="paragraph" w:styleId="Heading3">
+    <w:name w:val="heading 3"/>
+    <w:basedOn w:val="Normal"/>
+    <w:link w:val="Heading3Char"/>
+    <w:uiPriority w:val="9"/>
+    <w:unhideWhenUsed/>
+    <w:qFormat/>
+    <w:pPr>
+      <w:numPr>
+        <w:ilvl w:val="2"/>
+        <w:numId w:val="2"/>
+      </w:numPr>
+      <w:outlineLvl w:val="2"/>
+    </w:pPr>
+  </w:style>
+  <w:style w:type="paragraph" w:styleId="Heading4">
+    <w:name w:val="heading 4"/>
+    <w:basedOn w:val="Normal"/>
+    <w:link w:val="Heading4Char"/>
+    <w:uiPriority w:val="9"/>
+    <w:unhideWhenUsed/>
+    <w:qFormat/>
+    <w:pPr>
+      <w:numPr>
+        <w:ilvl w:val="3"/>
+        <w:numId w:val="2"/>
+      </w:numPr>
+      <w:outlineLvl w:val="3"/>
+    </w:pPr>
+  </w:style>
+  <w:style w:type="paragraph" w:styleId="Heading5">
+    <w:name w:val="heading 5"/>
+    <w:basedOn w:val="Normal"/>
+    <w:link w:val="Heading5Char"/>
+    <w:uiPriority w:val="9"/>
+    <w:unhideWhenUsed/>
+    <w:qFormat/>
+    <w:pPr>
+      <w:numPr>
+        <w:ilvl w:val="4"/>
+        <w:numId w:val="2"/>
+      </w:numPr>
+      <w:outlineLvl w:val="4"/>
+    </w:pPr>
+  </w:style>
+  <w:style w:type="paragraph" w:styleId="Heading6">
+    <w:name w:val="heading 6"/>
+    <w:basedOn w:val="Normal"/>
+    <w:link w:val="Heading6Char"/>
+    <w:uiPriority w:val="9"/>
+    <w:semiHidden/>
+    <w:unhideWhenUsed/>
+    <w:qFormat/>
+    <w:pPr>
+      <w:numPr>
+        <w:ilvl w:val="5"/>
+        <w:numId w:val="2"/>
+      </w:numPr>
+      <w:outlineLvl w:val="5"/>
+    </w:pPr>
+  </w:style>
+  <w:style w:type="paragraph" w:styleId="Heading7">
+    <w:name w:val="heading 7"/>
+    <w:basedOn w:val="Normal"/>
+    <w:link w:val="Heading7Char"/>
+    <w:uiPriority w:val="9"/>
+    <w:semiHidden/>
+    <w:unhideWhenUsed/>
+    <w:qFormat/>
+    <w:pPr>
+      <w:numPr>
+        <w:ilvl w:val="6"/>
+        <w:numId w:val="2"/>
+      </w:numPr>
+      <w:outlineLvl w:val="6"/>
+    </w:pPr>
+  </w:style>
+  <w:style w:type="paragraph" w:styleId="Heading8">
+    <w:name w:val="heading 8"/>
+    <w:basedOn w:val="Normal"/>
+    <w:link w:val="Heading8Char"/>
+    <w:uiPriority w:val="9"/>
+    <w:semiHidden/>
+    <w:unhideWhenUsed/>
+    <w:qFormat/>
+    <w:pPr>
+      <w:numPr>
+        <w:ilvl w:val="7"/>
+        <w:numId w:val="2"/>
+      </w:numPr>
+      <w:outlineLvl w:val="7"/>
+    </w:pPr>
+  </w:style>
+  <w:style w:type="paragraph" w:styleId="Heading9">
+    <w:name w:val="heading 9"/>
+    <w:basedOn w:val="Normal"/>
+    <w:link w:val="Heading9Char"/>
+    <w:uiPriority w:val="9"/>
+    <w:semiHidden/>
+    <w:unhideWhenUsed/>
+    <w:qFormat/>
+    <w:pPr>
+      <w:numPr>
+        <w:ilvl w:val="8"/>
+        <w:numId w:val="2"/>
+      </w:numPr>
+      <w:outlineLvl w:val="8"/>
+    </w:pPr>
   </w:style>
   <w:style w:type="character" w:default="1" w:styleId="DefaultParagraphFont">
     <w:name w:val="Default Paragraph Font"/>
     <w:uiPriority w:val="1"/>
-    <w:semiHidden/>
     <w:unhideWhenUsed/>
   </w:style>
   <w:style w:type="table" w:default="1" w:styleId="TableNormal">
@@ -395,6 +1458,295 @@
     <w:uiPriority w:val="99"/>
     <w:semiHidden/>
     <w:unhideWhenUsed/>
+  </w:style>
+  <w:style w:type="paragraph" w:styleId="ListParagraph">
+    <w:name w:val="List Paragraph"/>
+    <w:basedOn w:val="Normal"/>
+    <w:uiPriority w:val="34"/>
+    <w:qFormat/>
+    <w:rsid w:val="008E4F06"/>
+    <w:pPr>
+      <w:ind w:left="720"/>
+      <w:contextualSpacing/>
+    </w:pPr>
+  </w:style>
+  <w:style w:type="character" w:customStyle="1" w:styleId="Heading1Char">
+    <w:name w:val="Heading 1 Char"/>
+    <w:basedOn w:val="DefaultParagraphFont"/>
+    <w:link w:val="Heading1"/>
+    <w:uiPriority w:val="9"/>
+    <w:rPr>
+      <w:b/>
+      <w:caps/>
+      <w:spacing w:val="20"/>
+    </w:rPr>
+  </w:style>
+  <w:style w:type="character" w:customStyle="1" w:styleId="Heading2Char">
+    <w:name w:val="Heading 2 Char"/>
+    <w:basedOn w:val="DefaultParagraphFont"/>
+    <w:link w:val="Heading2"/>
+    <w:uiPriority w:val="9"/>
+    <w:rPr>
+      <w:b/>
+    </w:rPr>
+  </w:style>
+  <w:style w:type="character" w:customStyle="1" w:styleId="Heading3Char">
+    <w:name w:val="Heading 3 Char"/>
+    <w:basedOn w:val="DefaultParagraphFont"/>
+    <w:link w:val="Heading3"/>
+    <w:uiPriority w:val="9"/>
+  </w:style>
+  <w:style w:type="character" w:customStyle="1" w:styleId="Heading4Char">
+    <w:name w:val="Heading 4 Char"/>
+    <w:basedOn w:val="DefaultParagraphFont"/>
+    <w:link w:val="Heading4"/>
+    <w:uiPriority w:val="9"/>
+  </w:style>
+  <w:style w:type="character" w:customStyle="1" w:styleId="Heading5Char">
+    <w:name w:val="Heading 5 Char"/>
+    <w:basedOn w:val="DefaultParagraphFont"/>
+    <w:link w:val="Heading5"/>
+    <w:uiPriority w:val="9"/>
+  </w:style>
+  <w:style w:type="character" w:customStyle="1" w:styleId="Heading6Char">
+    <w:name w:val="Heading 6 Char"/>
+    <w:basedOn w:val="DefaultParagraphFont"/>
+    <w:link w:val="Heading6"/>
+    <w:uiPriority w:val="9"/>
+    <w:semiHidden/>
+  </w:style>
+  <w:style w:type="character" w:customStyle="1" w:styleId="Heading7Char">
+    <w:name w:val="Heading 7 Char"/>
+    <w:basedOn w:val="DefaultParagraphFont"/>
+    <w:link w:val="Heading7"/>
+    <w:uiPriority w:val="9"/>
+    <w:semiHidden/>
+  </w:style>
+  <w:style w:type="character" w:customStyle="1" w:styleId="Heading8Char">
+    <w:name w:val="Heading 8 Char"/>
+    <w:basedOn w:val="DefaultParagraphFont"/>
+    <w:link w:val="Heading8"/>
+    <w:uiPriority w:val="9"/>
+    <w:semiHidden/>
+  </w:style>
+  <w:style w:type="character" w:customStyle="1" w:styleId="Heading9Char">
+    <w:name w:val="Heading 9 Char"/>
+    <w:basedOn w:val="DefaultParagraphFont"/>
+    <w:link w:val="Heading9"/>
+    <w:uiPriority w:val="9"/>
+    <w:semiHidden/>
+  </w:style>
+  <w:style w:type="paragraph" w:customStyle="1" w:styleId="HeadingBody1">
+    <w:name w:val="HeadingBody 1"/>
+    <w:basedOn w:val="Normal"/>
+    <w:next w:val="Heading1"/>
+    <w:link w:val="HeadingBody1Char"/>
+    <w:uiPriority w:val="9"/>
+    <w:pPr>
+      <w:ind w:left="720"/>
+    </w:pPr>
+  </w:style>
+  <w:style w:type="character" w:customStyle="1" w:styleId="HeadingBody1Char">
+    <w:name w:val="HeadingBody 1 Char"/>
+    <w:basedOn w:val="DefaultParagraphFont"/>
+    <w:link w:val="HeadingBody1"/>
+  </w:style>
+  <w:style w:type="paragraph" w:customStyle="1" w:styleId="HeadingBody2">
+    <w:name w:val="HeadingBody 2"/>
+    <w:basedOn w:val="Normal"/>
+    <w:next w:val="Heading2"/>
+    <w:link w:val="HeadingBody2Char"/>
+    <w:uiPriority w:val="9"/>
+    <w:rsid w:val="00F362C9"/>
+  </w:style>
+  <w:style w:type="character" w:customStyle="1" w:styleId="HeadingBody2Char">
+    <w:name w:val="HeadingBody 2 Char"/>
+    <w:basedOn w:val="DefaultParagraphFont"/>
+    <w:link w:val="HeadingBody2"/>
+    <w:uiPriority w:val="9"/>
+    <w:rsid w:val="00F362C9"/>
+  </w:style>
+  <w:style w:type="paragraph" w:customStyle="1" w:styleId="HeadingBody3">
+    <w:name w:val="HeadingBody 3"/>
+    <w:basedOn w:val="Normal"/>
+    <w:next w:val="Heading3"/>
+    <w:link w:val="HeadingBody3Char"/>
+    <w:uiPriority w:val="9"/>
+    <w:pPr>
+      <w:ind w:left="1440"/>
+    </w:pPr>
+  </w:style>
+  <w:style w:type="character" w:customStyle="1" w:styleId="HeadingBody3Char">
+    <w:name w:val="HeadingBody 3 Char"/>
+    <w:basedOn w:val="DefaultParagraphFont"/>
+    <w:link w:val="HeadingBody3"/>
+  </w:style>
+  <w:style w:type="paragraph" w:customStyle="1" w:styleId="HeadingBody4">
+    <w:name w:val="HeadingBody 4"/>
+    <w:basedOn w:val="Normal"/>
+    <w:next w:val="Heading4"/>
+    <w:link w:val="HeadingBody4Char"/>
+    <w:uiPriority w:val="9"/>
+    <w:pPr>
+      <w:ind w:left="2160"/>
+    </w:pPr>
+  </w:style>
+  <w:style w:type="character" w:customStyle="1" w:styleId="HeadingBody4Char">
+    <w:name w:val="HeadingBody 4 Char"/>
+    <w:basedOn w:val="DefaultParagraphFont"/>
+    <w:link w:val="HeadingBody4"/>
+  </w:style>
+  <w:style w:type="paragraph" w:customStyle="1" w:styleId="HeadingBody5">
+    <w:name w:val="HeadingBody 5"/>
+    <w:basedOn w:val="Normal"/>
+    <w:next w:val="Heading5"/>
+    <w:link w:val="HeadingBody5Char"/>
+    <w:uiPriority w:val="9"/>
+    <w:pPr>
+      <w:ind w:left="2880"/>
+    </w:pPr>
+  </w:style>
+  <w:style w:type="character" w:customStyle="1" w:styleId="HeadingBody5Char">
+    <w:name w:val="HeadingBody 5 Char"/>
+    <w:basedOn w:val="DefaultParagraphFont"/>
+    <w:link w:val="HeadingBody5"/>
+  </w:style>
+  <w:style w:type="paragraph" w:customStyle="1" w:styleId="HeadingBody6">
+    <w:name w:val="HeadingBody 6"/>
+    <w:basedOn w:val="Normal"/>
+    <w:next w:val="Heading6"/>
+    <w:link w:val="HeadingBody6Char"/>
+    <w:uiPriority w:val="9"/>
+    <w:pPr>
+      <w:ind w:left="3600"/>
+    </w:pPr>
+  </w:style>
+  <w:style w:type="character" w:customStyle="1" w:styleId="HeadingBody6Char">
+    <w:name w:val="HeadingBody 6 Char"/>
+    <w:basedOn w:val="DefaultParagraphFont"/>
+    <w:link w:val="HeadingBody6"/>
+  </w:style>
+  <w:style w:type="paragraph" w:customStyle="1" w:styleId="HeadingBody7">
+    <w:name w:val="HeadingBody 7"/>
+    <w:basedOn w:val="Normal"/>
+    <w:next w:val="Heading7"/>
+    <w:link w:val="HeadingBody7Char"/>
+    <w:uiPriority w:val="9"/>
+    <w:semiHidden/>
+    <w:unhideWhenUsed/>
+    <w:pPr>
+      <w:ind w:left="3960"/>
+    </w:pPr>
+  </w:style>
+  <w:style w:type="character" w:customStyle="1" w:styleId="HeadingBody7Char">
+    <w:name w:val="HeadingBody 7 Char"/>
+    <w:basedOn w:val="DefaultParagraphFont"/>
+    <w:link w:val="HeadingBody7"/>
+  </w:style>
+  <w:style w:type="paragraph" w:customStyle="1" w:styleId="HeadingBody8">
+    <w:name w:val="HeadingBody 8"/>
+    <w:basedOn w:val="Normal"/>
+    <w:next w:val="Heading8"/>
+    <w:link w:val="HeadingBody8Char"/>
+    <w:uiPriority w:val="9"/>
+    <w:semiHidden/>
+    <w:unhideWhenUsed/>
+    <w:pPr>
+      <w:ind w:left="4320"/>
+    </w:pPr>
+  </w:style>
+  <w:style w:type="character" w:customStyle="1" w:styleId="HeadingBody8Char">
+    <w:name w:val="HeadingBody 8 Char"/>
+    <w:basedOn w:val="DefaultParagraphFont"/>
+    <w:link w:val="HeadingBody8"/>
+  </w:style>
+  <w:style w:type="paragraph" w:customStyle="1" w:styleId="HeadingBody9">
+    <w:name w:val="HeadingBody 9"/>
+    <w:basedOn w:val="Normal"/>
+    <w:next w:val="Heading9"/>
+    <w:link w:val="HeadingBody9Char"/>
+    <w:uiPriority w:val="9"/>
+    <w:semiHidden/>
+    <w:unhideWhenUsed/>
+    <w:pPr>
+      <w:ind w:left="4680"/>
+    </w:pPr>
+  </w:style>
+  <w:style w:type="character" w:customStyle="1" w:styleId="HeadingBody9Char">
+    <w:name w:val="HeadingBody 9 Char"/>
+    <w:basedOn w:val="DefaultParagraphFont"/>
+    <w:link w:val="HeadingBody9"/>
+  </w:style>
+  <w:style w:type="paragraph" w:styleId="Title">
+    <w:name w:val="Title"/>
+    <w:basedOn w:val="Normal"/>
+    <w:next w:val="BodyText"/>
+    <w:link w:val="TitleChar"/>
+    <w:uiPriority w:val="1"/>
+    <w:qFormat/>
+    <w:pPr>
+      <w:spacing w:after="300" w:line="240" w:lineRule="auto"/>
+      <w:contextualSpacing/>
+      <w:jc w:val="center"/>
+    </w:pPr>
+    <w:rPr>
+      <w:rFonts w:eastAsiaTheme="majorEastAsia" w:cstheme="majorBidi"/>
+      <w:b/>
+      <w:caps/>
+      <w:spacing w:val="20"/>
+      <w:kern w:val="28"/>
+      <w:sz w:val="28"/>
+      <w:szCs w:val="52"/>
+    </w:rPr>
+  </w:style>
+  <w:style w:type="character" w:customStyle="1" w:styleId="TitleChar">
+    <w:name w:val="Title Char"/>
+    <w:basedOn w:val="DefaultParagraphFont"/>
+    <w:link w:val="Title"/>
+    <w:uiPriority w:val="1"/>
+    <w:rPr>
+      <w:rFonts w:eastAsiaTheme="majorEastAsia" w:cstheme="majorBidi"/>
+      <w:b/>
+      <w:caps/>
+      <w:spacing w:val="20"/>
+      <w:kern w:val="28"/>
+      <w:sz w:val="28"/>
+      <w:szCs w:val="52"/>
+    </w:rPr>
+  </w:style>
+  <w:style w:type="paragraph" w:styleId="BodyText">
+    <w:name w:val="Body Text"/>
+    <w:basedOn w:val="Normal"/>
+    <w:link w:val="BodyTextChar"/>
+    <w:uiPriority w:val="3"/>
+    <w:qFormat/>
+  </w:style>
+  <w:style w:type="character" w:customStyle="1" w:styleId="BodyTextChar">
+    <w:name w:val="Body Text Char"/>
+    <w:basedOn w:val="DefaultParagraphFont"/>
+    <w:link w:val="BodyText"/>
+    <w:uiPriority w:val="3"/>
+    <w:semiHidden/>
+  </w:style>
+  <w:style w:type="character" w:styleId="Emphasis">
+    <w:name w:val="Emphasis"/>
+    <w:basedOn w:val="DefaultParagraphFont"/>
+    <w:uiPriority w:val="20"/>
+    <w:qFormat/>
+    <w:rPr>
+      <w:i/>
+      <w:iCs/>
+    </w:rPr>
+  </w:style>
+  <w:style w:type="character" w:styleId="Strong">
+    <w:name w:val="Strong"/>
+    <w:basedOn w:val="DefaultParagraphFont"/>
+    <w:uiPriority w:val="22"/>
+    <w:qFormat/>
+    <w:rPr>
+      <w:b/>
+      <w:bCs/>
+    </w:rPr>
   </w:style>
 </w:styles>
 </file>

</xml_diff>

<commit_message>
Added support for binary parts.
</commit_message>
<xml_diff>
--- a/OpenXmlExtensions/OpenXmlExtensionsTest/Document.docx
+++ b/OpenXmlExtensions/OpenXmlExtensionsTest/Document.docx
@@ -112,12 +112,7 @@
         <w:t>To change the looks available in the Quick Style gallery, use the Change C</w:t>
       </w:r>
       <w:r>
-        <w:t>urrent Quick Style Set com</w:t>
-      </w:r>
-      <w:bookmarkStart w:id="0" w:name="_GoBack"/>
-      <w:bookmarkEnd w:id="0"/>
-      <w:r>
-        <w:t>mand.</w:t>
+        <w:t>urrent Quick Style Set command.</w:t>
       </w:r>
     </w:p>
     <w:p>
@@ -172,6 +167,76 @@
       <w:r>
         <w:t>.</w:t>
       </w:r>
+    </w:p>
+    <w:p>
+      <w:pPr>
+        <w:pStyle w:val="Heading1"/>
+      </w:pPr>
+      <w:r>
+        <w:t>The Image</w:t>
+      </w:r>
+    </w:p>
+    <w:p>
+      <w:pPr>
+        <w:pStyle w:val="HeadingBody1"/>
+      </w:pPr>
+      <w:r>
+        <w:t>And now here it comes, an image:</w:t>
+      </w:r>
+    </w:p>
+    <w:p>
+      <w:pPr>
+        <w:pStyle w:val="HeadingBody1"/>
+      </w:pPr>
+      <w:r>
+        <w:rPr>
+          <w:noProof/>
+        </w:rPr>
+        <w:lastRenderedPageBreak/>
+        <w:drawing>
+          <wp:inline distT="0" distB="0" distL="0" distR="0">
+            <wp:extent cx="1323190" cy="1828800"/>
+            <wp:effectExtent l="0" t="0" r="0" b="0"/>
+            <wp:docPr id="1" name="Picture 1"/>
+            <wp:cNvGraphicFramePr>
+              <a:graphicFrameLocks xmlns:a="http://schemas.openxmlformats.org/drawingml/2006/main" noChangeAspect="1"/>
+            </wp:cNvGraphicFramePr>
+            <a:graphic xmlns:a="http://schemas.openxmlformats.org/drawingml/2006/main">
+              <a:graphicData uri="http://schemas.openxmlformats.org/drawingml/2006/picture">
+                <pic:pic xmlns:pic="http://schemas.openxmlformats.org/drawingml/2006/picture">
+                  <pic:nvPicPr>
+                    <pic:cNvPr id="0" name="Thomas.Barnekow_informal_M0A8121_72dpi.jpg"/>
+                    <pic:cNvPicPr/>
+                  </pic:nvPicPr>
+                  <pic:blipFill>
+                    <a:blip r:embed="rId6" cstate="print">
+                      <a:extLst>
+                        <a:ext uri="{28A0092B-C50C-407E-A947-70E740481C1C}">
+                          <a14:useLocalDpi xmlns:a14="http://schemas.microsoft.com/office/drawing/2010/main" val="0"/>
+                        </a:ext>
+                      </a:extLst>
+                    </a:blip>
+                    <a:stretch>
+                      <a:fillRect/>
+                    </a:stretch>
+                  </pic:blipFill>
+                  <pic:spPr>
+                    <a:xfrm>
+                      <a:off x="0" y="0"/>
+                      <a:ext cx="1323190" cy="1828800"/>
+                    </a:xfrm>
+                    <a:prstGeom prst="rect">
+                      <a:avLst/>
+                    </a:prstGeom>
+                  </pic:spPr>
+                </pic:pic>
+              </a:graphicData>
+            </a:graphic>
+          </wp:inline>
+        </w:drawing>
+      </w:r>
+      <w:bookmarkStart w:id="0" w:name="_GoBack"/>
+      <w:bookmarkEnd w:id="0"/>
     </w:p>
     <w:sectPr>
       <w:pgSz w:w="12240" w:h="15840"/>
@@ -810,6 +875,7 @@
   <w:style w:type="character" w:default="1" w:styleId="DefaultParagraphFont">
     <w:name w:val="Default Paragraph Font"/>
     <w:uiPriority w:val="1"/>
+    <w:semiHidden/>
     <w:unhideWhenUsed/>
   </w:style>
   <w:style w:type="table" w:default="1" w:styleId="TableNormal">
@@ -1120,6 +1186,36 @@
     <w:rPr>
       <w:b/>
       <w:bCs/>
+    </w:rPr>
+  </w:style>
+  <w:style w:type="paragraph" w:styleId="BalloonText">
+    <w:name w:val="Balloon Text"/>
+    <w:basedOn w:val="Normal"/>
+    <w:link w:val="BalloonTextChar"/>
+    <w:uiPriority w:val="99"/>
+    <w:semiHidden/>
+    <w:unhideWhenUsed/>
+    <w:rsid w:val="00745886"/>
+    <w:pPr>
+      <w:spacing w:before="0" w:after="0" w:line="240" w:lineRule="auto"/>
+    </w:pPr>
+    <w:rPr>
+      <w:rFonts w:ascii="Tahoma" w:hAnsi="Tahoma" w:cs="Tahoma"/>
+      <w:sz w:val="16"/>
+      <w:szCs w:val="16"/>
+    </w:rPr>
+  </w:style>
+  <w:style w:type="character" w:customStyle="1" w:styleId="BalloonTextChar">
+    <w:name w:val="Balloon Text Char"/>
+    <w:basedOn w:val="DefaultParagraphFont"/>
+    <w:link w:val="BalloonText"/>
+    <w:uiPriority w:val="99"/>
+    <w:semiHidden/>
+    <w:rsid w:val="00745886"/>
+    <w:rPr>
+      <w:rFonts w:ascii="Tahoma" w:hAnsi="Tahoma" w:cs="Tahoma"/>
+      <w:sz w:val="16"/>
+      <w:szCs w:val="16"/>
     </w:rPr>
   </w:style>
 </w:styles>
@@ -1436,6 +1532,7 @@
   <w:style w:type="character" w:default="1" w:styleId="DefaultParagraphFont">
     <w:name w:val="Default Paragraph Font"/>
     <w:uiPriority w:val="1"/>
+    <w:semiHidden/>
     <w:unhideWhenUsed/>
   </w:style>
   <w:style w:type="table" w:default="1" w:styleId="TableNormal">
@@ -1746,6 +1843,36 @@
     <w:rPr>
       <w:b/>
       <w:bCs/>
+    </w:rPr>
+  </w:style>
+  <w:style w:type="paragraph" w:styleId="BalloonText">
+    <w:name w:val="Balloon Text"/>
+    <w:basedOn w:val="Normal"/>
+    <w:link w:val="BalloonTextChar"/>
+    <w:uiPriority w:val="99"/>
+    <w:semiHidden/>
+    <w:unhideWhenUsed/>
+    <w:rsid w:val="00745886"/>
+    <w:pPr>
+      <w:spacing w:before="0" w:after="0" w:line="240" w:lineRule="auto"/>
+    </w:pPr>
+    <w:rPr>
+      <w:rFonts w:ascii="Tahoma" w:hAnsi="Tahoma" w:cs="Tahoma"/>
+      <w:sz w:val="16"/>
+      <w:szCs w:val="16"/>
+    </w:rPr>
+  </w:style>
+  <w:style w:type="character" w:customStyle="1" w:styleId="BalloonTextChar">
+    <w:name w:val="Balloon Text Char"/>
+    <w:basedOn w:val="DefaultParagraphFont"/>
+    <w:link w:val="BalloonText"/>
+    <w:uiPriority w:val="99"/>
+    <w:semiHidden/>
+    <w:rsid w:val="00745886"/>
+    <w:rPr>
+      <w:rFonts w:ascii="Tahoma" w:hAnsi="Tahoma" w:cs="Tahoma"/>
+      <w:sz w:val="16"/>
+      <w:szCs w:val="16"/>
     </w:rPr>
   </w:style>
 </w:styles>

</xml_diff>